<commit_message>
add result, conclusion, future work
</commit_message>
<xml_diff>
--- a/the last part/conclusion_4.docx
+++ b/the last part/conclusion_4.docx
@@ -183,7 +183,6 @@
         </w:rPr>
         <w:t xml:space="preserve">s. </w:t>
       </w:r>
-      <w:proofErr w:type="gramStart"/>
       <w:r>
         <w:rPr>
           <w:rFonts w:ascii="Times New Roman" w:eastAsia="標楷體" w:hAnsi="標楷體" w:cs="Times New Roman"/>
@@ -210,15 +209,7 @@
           <w:rFonts w:ascii="Times New Roman" w:eastAsia="標楷體" w:hAnsi="標楷體" w:cs="Times New Roman" w:hint="eastAsia"/>
           <w:color w:val="000000" w:themeColor="text1"/>
         </w:rPr>
-        <w:t>figure</w:t>
-      </w:r>
-      <w:proofErr w:type="gramEnd"/>
-      <w:r>
-        <w:rPr>
-          <w:rFonts w:ascii="Times New Roman" w:eastAsia="標楷體" w:hAnsi="標楷體" w:cs="Times New Roman" w:hint="eastAsia"/>
-          <w:color w:val="000000" w:themeColor="text1"/>
-        </w:rPr>
-        <w:t xml:space="preserve"> out what he/she </w:t>
+        <w:t xml:space="preserve">figure out what he/she </w:t>
       </w:r>
       <w:r>
         <w:rPr>
@@ -1013,15 +1004,15 @@
         </w:rPr>
         <w:t xml:space="preserve">l </w:t>
       </w:r>
-      <w:proofErr w:type="spellStart"/>
-      <w:r>
-        <w:rPr>
-          <w:rFonts w:ascii="Times New Roman" w:eastAsia="標楷體" w:hAnsi="Times New Roman" w:cs="Times New Roman" w:hint="eastAsia"/>
-          <w:color w:val="000000" w:themeColor="text1"/>
-        </w:rPr>
-        <w:t>informations</w:t>
-      </w:r>
-      <w:proofErr w:type="spellEnd"/>
+      <w:r>
+        <w:rPr>
+          <w:rFonts w:ascii="Times New Roman" w:eastAsia="標楷體" w:hAnsi="Times New Roman" w:cs="Times New Roman" w:hint="eastAsia"/>
+          <w:color w:val="000000" w:themeColor="text1"/>
+        </w:rPr>
+        <w:t>information</w:t>
+      </w:r>
+      <w:bookmarkStart w:id="0" w:name="_GoBack"/>
+      <w:bookmarkEnd w:id="0"/>
       <w:r>
         <w:rPr>
           <w:rFonts w:ascii="Times New Roman" w:eastAsia="標楷體" w:hAnsi="Times New Roman" w:cs="Times New Roman" w:hint="eastAsia"/>
@@ -1058,7 +1049,6 @@
         </w:rPr>
         <w:t xml:space="preserve"> these </w:t>
       </w:r>
-      <w:proofErr w:type="spellStart"/>
       <w:r>
         <w:rPr>
           <w:rFonts w:ascii="Times New Roman" w:eastAsia="標楷體" w:hAnsi="Times New Roman" w:cs="Times New Roman"/>
@@ -1071,18 +1061,8 @@
           <w:rFonts w:ascii="Times New Roman" w:eastAsia="標楷體" w:hAnsi="Times New Roman" w:cs="Times New Roman" w:hint="eastAsia"/>
           <w:color w:val="000000" w:themeColor="text1"/>
         </w:rPr>
-        <w:t>s</w:t>
-      </w:r>
-      <w:proofErr w:type="spellEnd"/>
-      <w:r>
-        <w:rPr>
-          <w:rFonts w:ascii="Times New Roman" w:eastAsia="標楷體" w:hAnsi="Times New Roman" w:cs="Times New Roman" w:hint="eastAsia"/>
-          <w:color w:val="000000" w:themeColor="text1"/>
-        </w:rPr>
         <w:t xml:space="preserve"> add in.</w:t>
       </w:r>
-      <w:bookmarkStart w:id="0" w:name="_GoBack"/>
-      <w:bookmarkEnd w:id="0"/>
     </w:p>
     <w:sectPr>
       <w:pgSz w:w="11906" w:h="16838"/>

</xml_diff>